<commit_message>
usulan dan penetapan prakualifikasi
</commit_message>
<xml_diff>
--- a/templates/4d Nota Dinas Penetapan Kualifikasi.docx
+++ b/templates/4d Nota Dinas Penetapan Kualifikasi.docx
@@ -44,21 +44,12 @@
           <w:lang w:val="id-ID"/>
         </w:rPr>
       </w:pPr>
-      <w:proofErr w:type="spellStart"/>
-      <w:r>
-        <w:rPr>
-          <w:rFonts w:ascii="Tahoma" w:hAnsi="Tahoma" w:cs="Tahoma"/>
-          <w:lang w:val="pt-BR"/>
-        </w:rPr>
-        <w:t>Nomor</w:t>
-      </w:r>
-      <w:proofErr w:type="spellEnd"/>
-      <w:r>
-        <w:rPr>
-          <w:rFonts w:ascii="Tahoma" w:hAnsi="Tahoma" w:cs="Tahoma"/>
-          <w:lang w:val="pt-BR"/>
-        </w:rPr>
-        <w:t xml:space="preserve"> : </w:t>
+      <w:r>
+        <w:rPr>
+          <w:rFonts w:ascii="Tahoma" w:hAnsi="Tahoma" w:cs="Tahoma"/>
+          <w:lang w:val="pt-BR"/>
+        </w:rPr>
+        <w:t xml:space="preserve">Nomor : </w:t>
       </w:r>
       <w:r>
         <w:rPr>
@@ -68,7 +59,6 @@
         </w:rPr>
         <w:t>#</w:t>
       </w:r>
-      <w:proofErr w:type="spellStart"/>
       <w:r>
         <w:rPr>
           <w:rFonts w:ascii="Tahoma" w:hAnsi="Tahoma" w:cs="Tahoma"/>
@@ -77,7 +67,6 @@
         </w:rPr>
         <w:t>nomor</w:t>
       </w:r>
-      <w:proofErr w:type="spellEnd"/>
       <w:r>
         <w:rPr>
           <w:rFonts w:ascii="Tahoma" w:hAnsi="Tahoma" w:cs="Tahoma"/>
@@ -107,21 +96,12 @@
           <w:lang w:val="pt-BR"/>
         </w:rPr>
       </w:pPr>
-      <w:proofErr w:type="spellStart"/>
-      <w:r>
-        <w:rPr>
-          <w:rFonts w:ascii="Tahoma" w:hAnsi="Tahoma" w:cs="Tahoma"/>
-          <w:lang w:val="pt-BR"/>
-        </w:rPr>
-        <w:t>Kepada</w:t>
-      </w:r>
-      <w:proofErr w:type="spellEnd"/>
-      <w:r>
-        <w:rPr>
-          <w:rFonts w:ascii="Tahoma" w:hAnsi="Tahoma" w:cs="Tahoma"/>
-          <w:lang w:val="pt-BR"/>
-        </w:rPr>
-        <w:t xml:space="preserve"> </w:t>
+      <w:r>
+        <w:rPr>
+          <w:rFonts w:ascii="Tahoma" w:hAnsi="Tahoma" w:cs="Tahoma"/>
+          <w:lang w:val="pt-BR"/>
+        </w:rPr>
+        <w:t xml:space="preserve">Kepada </w:t>
       </w:r>
       <w:r>
         <w:rPr>
@@ -157,44 +137,16 @@
           <w:highlight w:val="cyan"/>
           <w:lang w:val="pt-BR"/>
         </w:rPr>
-        <w:t>#</w:t>
-      </w:r>
-      <w:proofErr w:type="spellStart"/>
+        <w:t>#pejabat/ketua</w:t>
+      </w:r>
       <w:r>
         <w:rPr>
           <w:rFonts w:ascii="Tahoma" w:hAnsi="Tahoma" w:cs="Tahoma"/>
           <w:highlight w:val="cyan"/>
           <w:lang w:val="pt-BR"/>
         </w:rPr>
-        <w:t>pejabat</w:t>
-      </w:r>
-      <w:proofErr w:type="spellEnd"/>
-      <w:r>
-        <w:rPr>
-          <w:rFonts w:ascii="Tahoma" w:hAnsi="Tahoma" w:cs="Tahoma"/>
-          <w:highlight w:val="cyan"/>
-          <w:lang w:val="pt-BR"/>
-        </w:rPr>
-        <w:t>/</w:t>
-      </w:r>
-      <w:proofErr w:type="spellStart"/>
-      <w:r>
-        <w:rPr>
-          <w:rFonts w:ascii="Tahoma" w:hAnsi="Tahoma" w:cs="Tahoma"/>
-          <w:highlight w:val="cyan"/>
-          <w:lang w:val="pt-BR"/>
-        </w:rPr>
-        <w:t>ketua</w:t>
-      </w:r>
-      <w:r>
-        <w:rPr>
-          <w:rFonts w:ascii="Tahoma" w:hAnsi="Tahoma" w:cs="Tahoma"/>
-          <w:highlight w:val="cyan"/>
-          <w:lang w:val="pt-BR"/>
-        </w:rPr>
         <w:t>panitia</w:t>
       </w:r>
-      <w:proofErr w:type="spellEnd"/>
       <w:r>
         <w:rPr>
           <w:rFonts w:ascii="Tahoma" w:hAnsi="Tahoma" w:cs="Tahoma"/>
@@ -215,21 +167,12 @@
           <w:rFonts w:ascii="Tahoma" w:hAnsi="Tahoma" w:cs="Tahoma"/>
         </w:rPr>
       </w:pPr>
-      <w:proofErr w:type="spellStart"/>
-      <w:r>
-        <w:rPr>
-          <w:rFonts w:ascii="Tahoma" w:hAnsi="Tahoma" w:cs="Tahoma"/>
-          <w:lang w:val="pt-BR"/>
-        </w:rPr>
-        <w:t>Dari</w:t>
-      </w:r>
-      <w:proofErr w:type="spellEnd"/>
-      <w:r>
-        <w:rPr>
-          <w:rFonts w:ascii="Tahoma" w:hAnsi="Tahoma" w:cs="Tahoma"/>
-          <w:lang w:val="pt-BR"/>
-        </w:rPr>
-        <w:t xml:space="preserve">    </w:t>
+      <w:r>
+        <w:rPr>
+          <w:rFonts w:ascii="Tahoma" w:hAnsi="Tahoma" w:cs="Tahoma"/>
+          <w:lang w:val="pt-BR"/>
+        </w:rPr>
+        <w:t xml:space="preserve">Dari    </w:t>
       </w:r>
       <w:r>
         <w:rPr>
@@ -311,7 +254,6 @@
           <w:lang w:val="pt-BR"/>
         </w:rPr>
       </w:pPr>
-      <w:proofErr w:type="spellStart"/>
       <w:r>
         <w:rPr>
           <w:rFonts w:ascii="Tahoma" w:hAnsi="Tahoma" w:cs="Tahoma"/>
@@ -319,7 +261,6 @@
         </w:rPr>
         <w:t>Tanggal</w:t>
       </w:r>
-      <w:proofErr w:type="spellEnd"/>
       <w:r>
         <w:rPr>
           <w:rFonts w:ascii="Tahoma" w:hAnsi="Tahoma" w:cs="Tahoma"/>
@@ -356,7 +297,6 @@
         </w:rPr>
         <w:t>#</w:t>
       </w:r>
-      <w:proofErr w:type="spellStart"/>
       <w:r>
         <w:rPr>
           <w:rFonts w:ascii="Tahoma" w:hAnsi="Tahoma" w:cs="Tahoma"/>
@@ -365,7 +305,6 @@
         </w:rPr>
         <w:t>tanggal</w:t>
       </w:r>
-      <w:proofErr w:type="spellEnd"/>
       <w:r>
         <w:rPr>
           <w:rFonts w:ascii="Tahoma" w:hAnsi="Tahoma" w:cs="Tahoma"/>
@@ -387,21 +326,12 @@
           <w:lang w:val="pt-BR"/>
         </w:rPr>
       </w:pPr>
-      <w:proofErr w:type="spellStart"/>
-      <w:r>
-        <w:rPr>
-          <w:rFonts w:ascii="Tahoma" w:hAnsi="Tahoma" w:cs="Tahoma"/>
-          <w:lang w:val="pt-BR"/>
-        </w:rPr>
-        <w:t>Sifat</w:t>
-      </w:r>
-      <w:proofErr w:type="spellEnd"/>
-      <w:r>
-        <w:rPr>
-          <w:rFonts w:ascii="Tahoma" w:hAnsi="Tahoma" w:cs="Tahoma"/>
-          <w:lang w:val="pt-BR"/>
-        </w:rPr>
-        <w:t xml:space="preserve">   </w:t>
+      <w:r>
+        <w:rPr>
+          <w:rFonts w:ascii="Tahoma" w:hAnsi="Tahoma" w:cs="Tahoma"/>
+          <w:lang w:val="pt-BR"/>
+        </w:rPr>
+        <w:t xml:space="preserve">Sifat   </w:t>
       </w:r>
       <w:r>
         <w:rPr>
@@ -431,7 +361,6 @@
         </w:rPr>
         <w:tab/>
       </w:r>
-      <w:proofErr w:type="spellStart"/>
       <w:r>
         <w:rPr>
           <w:rFonts w:ascii="Tahoma" w:hAnsi="Tahoma" w:cs="Tahoma"/>
@@ -439,7 +368,6 @@
         </w:rPr>
         <w:t>Biasa</w:t>
       </w:r>
-      <w:proofErr w:type="spellEnd"/>
     </w:p>
     <w:p>
       <w:pPr>
@@ -454,21 +382,12 @@
           <w:lang w:val="id-ID"/>
         </w:rPr>
       </w:pPr>
-      <w:proofErr w:type="spellStart"/>
-      <w:r>
-        <w:rPr>
-          <w:rFonts w:ascii="Tahoma" w:hAnsi="Tahoma" w:cs="Tahoma"/>
-          <w:lang w:val="pt-BR"/>
-        </w:rPr>
-        <w:t>Perihal</w:t>
-      </w:r>
-      <w:proofErr w:type="spellEnd"/>
-      <w:r>
-        <w:rPr>
-          <w:rFonts w:ascii="Tahoma" w:hAnsi="Tahoma" w:cs="Tahoma"/>
-          <w:lang w:val="pt-BR"/>
-        </w:rPr>
-        <w:t xml:space="preserve"> </w:t>
+      <w:r>
+        <w:rPr>
+          <w:rFonts w:ascii="Tahoma" w:hAnsi="Tahoma" w:cs="Tahoma"/>
+          <w:lang w:val="pt-BR"/>
+        </w:rPr>
+        <w:t xml:space="preserve">Perihal </w:t>
       </w:r>
       <w:r>
         <w:rPr>
@@ -497,24 +416,8 @@
           <w:lang w:val="pt-BR"/>
         </w:rPr>
         <w:tab/>
-      </w:r>
-      <w:proofErr w:type="spellStart"/>
-      <w:r>
-        <w:rPr>
-          <w:rFonts w:ascii="Tahoma" w:hAnsi="Tahoma" w:cs="Tahoma"/>
-          <w:lang w:val="pt-BR"/>
-        </w:rPr>
-        <w:t>Penetapan</w:t>
-      </w:r>
-      <w:proofErr w:type="spellEnd"/>
-      <w:r>
-        <w:rPr>
-          <w:rFonts w:ascii="Tahoma" w:hAnsi="Tahoma" w:cs="Tahoma"/>
-          <w:lang w:val="pt-BR"/>
-        </w:rPr>
-        <w:t xml:space="preserve">  </w:t>
-      </w:r>
-      <w:proofErr w:type="spellStart"/>
+        <w:t xml:space="preserve">Penetapan  </w:t>
+      </w:r>
       <w:r>
         <w:rPr>
           <w:rFonts w:ascii="Tahoma" w:hAnsi="Tahoma" w:cs="Tahoma"/>
@@ -522,7 +425,6 @@
         </w:rPr>
         <w:t>Hasil</w:t>
       </w:r>
-      <w:proofErr w:type="spellEnd"/>
       <w:r>
         <w:rPr>
           <w:rFonts w:ascii="Tahoma" w:hAnsi="Tahoma" w:cs="Tahoma"/>
@@ -586,117 +488,131 @@
           <w:rFonts w:ascii="Tahoma" w:hAnsi="Tahoma" w:cs="Tahoma"/>
           <w:lang w:val="id-ID"/>
         </w:rPr>
-        <w:t xml:space="preserve"> Pengadaan Barang/Jasa PT PLN (Persero) Kantor Pusat : </w:t>
-      </w:r>
-      <w:r>
-        <w:rPr>
-          <w:rFonts w:ascii="Tahoma" w:hAnsi="Tahoma" w:cs="Tahoma"/>
-          <w:highlight w:val="cyan"/>
-          <w:lang w:val="id-ID"/>
-        </w:rPr>
-        <w:t>#nousulan#</w:t>
-      </w:r>
-      <w:r>
-        <w:rPr>
-          <w:rFonts w:ascii="Tahoma" w:hAnsi="Tahoma" w:cs="Tahoma"/>
-          <w:lang w:val="id-ID"/>
-        </w:rPr>
-        <w:t xml:space="preserve"> tanggal </w:t>
-      </w:r>
-      <w:r>
-        <w:rPr>
-          <w:rFonts w:ascii="Tahoma" w:hAnsi="Tahoma" w:cs="Tahoma"/>
-          <w:highlight w:val="cyan"/>
-          <w:lang w:val="id-ID"/>
-        </w:rPr>
-        <w:t>#tanggalusulan#</w:t>
-      </w:r>
-      <w:r>
-        <w:rPr>
-          <w:rFonts w:ascii="Tahoma" w:hAnsi="Tahoma" w:cs="Tahoma"/>
-          <w:lang w:val="id-ID"/>
-        </w:rPr>
-        <w:t xml:space="preserve">, perihal usulan </w:t>
-      </w:r>
-      <w:r>
-        <w:rPr>
-          <w:rFonts w:ascii="Tahoma" w:hAnsi="Tahoma" w:cs="Tahoma"/>
-          <w:lang w:val="id-ID"/>
-        </w:rPr>
-        <w:t>penetapan</w:t>
-      </w:r>
-      <w:r>
-        <w:rPr>
-          <w:rFonts w:ascii="Tahoma" w:hAnsi="Tahoma" w:cs="Tahoma"/>
-          <w:lang w:val="id-ID"/>
-        </w:rPr>
-        <w:t xml:space="preserve"> </w:t>
-      </w:r>
-      <w:r>
-        <w:rPr>
-          <w:rFonts w:ascii="Tahoma" w:hAnsi="Tahoma" w:cs="Tahoma"/>
-          <w:lang w:val="id-ID"/>
-        </w:rPr>
-        <w:t>hasil kualifikasi</w:t>
-      </w:r>
-      <w:r>
-        <w:rPr>
-          <w:rFonts w:ascii="Tahoma" w:hAnsi="Tahoma" w:cs="Tahoma"/>
-          <w:lang w:val="id-ID"/>
-        </w:rPr>
-        <w:t xml:space="preserve"> Pekerjaan #namapengadaan#</w:t>
-      </w:r>
-      <w:r>
-        <w:rPr>
-          <w:rFonts w:ascii="Tahoma" w:hAnsi="Tahoma" w:cs="Tahoma"/>
-          <w:lang w:val="id-ID"/>
-        </w:rPr>
-        <w:t>,</w:t>
-      </w:r>
-      <w:r>
-        <w:rPr>
-          <w:rFonts w:ascii="Tahoma" w:hAnsi="Tahoma" w:cs="Tahoma"/>
-          <w:lang w:val="id-ID"/>
-        </w:rPr>
-        <w:t xml:space="preserve"> </w:t>
-      </w:r>
-      <w:r>
-        <w:rPr>
-          <w:rFonts w:ascii="Tahoma" w:hAnsi="Tahoma" w:cs="Tahoma"/>
-          <w:lang w:val="id-ID"/>
-        </w:rPr>
-        <w:t>dengan ini menetapkan p</w:t>
-      </w:r>
-      <w:r>
-        <w:rPr>
-          <w:rFonts w:ascii="Tahoma" w:hAnsi="Tahoma" w:cs="Tahoma"/>
-          <w:lang w:val="id-ID"/>
-        </w:rPr>
-        <w:t xml:space="preserve">erusahaan tersebut dibawah ini sebagai </w:t>
-      </w:r>
-      <w:r>
-        <w:rPr>
-          <w:rFonts w:ascii="Tahoma" w:hAnsi="Tahoma" w:cs="Tahoma"/>
-          <w:lang w:val="id-ID"/>
-        </w:rPr>
-        <w:t>calon</w:t>
-      </w:r>
-      <w:r>
-        <w:rPr>
-          <w:rFonts w:ascii="Tahoma" w:hAnsi="Tahoma" w:cs="Tahoma"/>
-          <w:lang w:val="id-ID"/>
-        </w:rPr>
-        <w:t xml:space="preserve"> untuk melaksanakan Pekerjaan</w:t>
-      </w:r>
-      <w:r>
-        <w:rPr>
-          <w:rFonts w:ascii="Tahoma" w:hAnsi="Tahoma" w:cs="Tahoma"/>
-          <w:lang w:val="id-ID"/>
-        </w:rPr>
-        <w:t>.</w:t>
+        <w:t xml:space="preserve"> Pengadaan Barang/Jasa PT PLN (Persero) Kantor Pusat</w:t>
+      </w:r>
+      <w:r>
+        <w:rPr>
+          <w:rFonts w:ascii="Tahoma" w:hAnsi="Tahoma" w:cs="Tahoma"/>
+          <w:lang w:val="id-ID"/>
+        </w:rPr>
+        <w:t xml:space="preserve"> nomor</w:t>
       </w:r>
       <w:bookmarkStart w:id="0" w:name="_GoBack"/>
       <w:bookmarkEnd w:id="0"/>
+      <w:r>
+        <w:rPr>
+          <w:rFonts w:ascii="Tahoma" w:hAnsi="Tahoma" w:cs="Tahoma"/>
+          <w:lang w:val="id-ID"/>
+        </w:rPr>
+        <w:t xml:space="preserve"> : </w:t>
+      </w:r>
+      <w:r>
+        <w:rPr>
+          <w:rFonts w:ascii="Tahoma" w:hAnsi="Tahoma" w:cs="Tahoma"/>
+          <w:highlight w:val="cyan"/>
+          <w:lang w:val="id-ID"/>
+        </w:rPr>
+        <w:t>#nousulan#</w:t>
+      </w:r>
+      <w:r>
+        <w:rPr>
+          <w:rFonts w:ascii="Tahoma" w:hAnsi="Tahoma" w:cs="Tahoma"/>
+          <w:lang w:val="id-ID"/>
+        </w:rPr>
+        <w:t xml:space="preserve"> tanggal </w:t>
+      </w:r>
+      <w:r>
+        <w:rPr>
+          <w:rFonts w:ascii="Tahoma" w:hAnsi="Tahoma" w:cs="Tahoma"/>
+          <w:highlight w:val="cyan"/>
+          <w:lang w:val="id-ID"/>
+        </w:rPr>
+        <w:t>#tanggalusulan#</w:t>
+      </w:r>
+      <w:r>
+        <w:rPr>
+          <w:rFonts w:ascii="Tahoma" w:hAnsi="Tahoma" w:cs="Tahoma"/>
+          <w:lang w:val="id-ID"/>
+        </w:rPr>
+        <w:t xml:space="preserve">, perihal usulan </w:t>
+      </w:r>
+      <w:r>
+        <w:rPr>
+          <w:rFonts w:ascii="Tahoma" w:hAnsi="Tahoma" w:cs="Tahoma"/>
+          <w:lang w:val="id-ID"/>
+        </w:rPr>
+        <w:t>penetapan</w:t>
+      </w:r>
+      <w:r>
+        <w:rPr>
+          <w:rFonts w:ascii="Tahoma" w:hAnsi="Tahoma" w:cs="Tahoma"/>
+          <w:lang w:val="id-ID"/>
+        </w:rPr>
+        <w:t xml:space="preserve"> </w:t>
+      </w:r>
+      <w:r>
+        <w:rPr>
+          <w:rFonts w:ascii="Tahoma" w:hAnsi="Tahoma" w:cs="Tahoma"/>
+          <w:lang w:val="id-ID"/>
+        </w:rPr>
+        <w:t>hasil kualifikasi</w:t>
+      </w:r>
+      <w:r>
+        <w:rPr>
+          <w:rFonts w:ascii="Tahoma" w:hAnsi="Tahoma" w:cs="Tahoma"/>
+          <w:lang w:val="id-ID"/>
+        </w:rPr>
+        <w:t xml:space="preserve"> Pekerjaan #namapengadaan#</w:t>
+      </w:r>
+      <w:r>
+        <w:rPr>
+          <w:rFonts w:ascii="Tahoma" w:hAnsi="Tahoma" w:cs="Tahoma"/>
+          <w:lang w:val="id-ID"/>
+        </w:rPr>
+        <w:t>,</w:t>
+      </w:r>
+      <w:r>
+        <w:rPr>
+          <w:rFonts w:ascii="Tahoma" w:hAnsi="Tahoma" w:cs="Tahoma"/>
+          <w:lang w:val="id-ID"/>
+        </w:rPr>
+        <w:t xml:space="preserve"> </w:t>
+      </w:r>
+      <w:r>
+        <w:rPr>
+          <w:rFonts w:ascii="Tahoma" w:hAnsi="Tahoma" w:cs="Tahoma"/>
+          <w:lang w:val="id-ID"/>
+        </w:rPr>
+        <w:t>dengan ini menetapkan p</w:t>
+      </w:r>
+      <w:r>
+        <w:rPr>
+          <w:rFonts w:ascii="Tahoma" w:hAnsi="Tahoma" w:cs="Tahoma"/>
+          <w:lang w:val="id-ID"/>
+        </w:rPr>
+        <w:t xml:space="preserve">erusahaan tersebut dibawah ini sebagai </w:t>
+      </w:r>
+      <w:r>
+        <w:rPr>
+          <w:rFonts w:ascii="Tahoma" w:hAnsi="Tahoma" w:cs="Tahoma"/>
+          <w:lang w:val="id-ID"/>
+        </w:rPr>
+        <w:t>calon</w:t>
+      </w:r>
+      <w:r>
+        <w:rPr>
+          <w:rFonts w:ascii="Tahoma" w:hAnsi="Tahoma" w:cs="Tahoma"/>
+          <w:lang w:val="id-ID"/>
+        </w:rPr>
+        <w:t xml:space="preserve"> untuk melaksanakan Pekerjaan</w:t>
+      </w:r>
+      <w:r>
+        <w:rPr>
+          <w:rFonts w:ascii="Tahoma" w:hAnsi="Tahoma" w:cs="Tahoma"/>
+          <w:lang w:val="id-ID"/>
+        </w:rPr>
+        <w:t>.</w:t>
+      </w:r>
     </w:p>
     <w:p>
       <w:pPr>
@@ -732,25 +648,7 @@
           <w:highlight w:val="yellow"/>
           <w:lang w:val="fi-FI"/>
         </w:rPr>
-        <w:t>#</w:t>
-      </w:r>
-      <w:proofErr w:type="spellStart"/>
-      <w:r>
-        <w:rPr>
-          <w:rFonts w:ascii="Tahoma" w:hAnsi="Tahoma" w:cs="Tahoma"/>
-          <w:highlight w:val="yellow"/>
-          <w:lang w:val="fi-FI"/>
-        </w:rPr>
-        <w:t>penyedia</w:t>
-      </w:r>
-      <w:proofErr w:type="spellEnd"/>
-      <w:r>
-        <w:rPr>
-          <w:rFonts w:ascii="Tahoma" w:hAnsi="Tahoma" w:cs="Tahoma"/>
-          <w:highlight w:val="yellow"/>
-          <w:lang w:val="fi-FI"/>
-        </w:rPr>
-        <w:t>#</w:t>
+        <w:t>#penyedia#</w:t>
       </w:r>
     </w:p>
     <w:p>
@@ -762,85 +660,12 @@
           <w:lang w:val="fi-FI"/>
         </w:rPr>
       </w:pPr>
-      <w:proofErr w:type="spellStart"/>
       <w:r>
         <w:rPr>
           <w:rFonts w:ascii="Tahoma" w:hAnsi="Tahoma" w:cs="Tahoma"/>
           <w:lang w:val="fi-FI"/>
         </w:rPr>
-        <w:t>Demikian</w:t>
-      </w:r>
-      <w:proofErr w:type="spellEnd"/>
-      <w:r>
-        <w:rPr>
-          <w:rFonts w:ascii="Tahoma" w:hAnsi="Tahoma" w:cs="Tahoma"/>
-          <w:lang w:val="fi-FI"/>
-        </w:rPr>
-        <w:t xml:space="preserve"> </w:t>
-      </w:r>
-      <w:proofErr w:type="spellStart"/>
-      <w:r>
-        <w:rPr>
-          <w:rFonts w:ascii="Tahoma" w:hAnsi="Tahoma" w:cs="Tahoma"/>
-          <w:lang w:val="fi-FI"/>
-        </w:rPr>
-        <w:t>untuk</w:t>
-      </w:r>
-      <w:proofErr w:type="spellEnd"/>
-      <w:r>
-        <w:rPr>
-          <w:rFonts w:ascii="Tahoma" w:hAnsi="Tahoma" w:cs="Tahoma"/>
-          <w:lang w:val="fi-FI"/>
-        </w:rPr>
-        <w:t xml:space="preserve"> </w:t>
-      </w:r>
-      <w:proofErr w:type="spellStart"/>
-      <w:r>
-        <w:rPr>
-          <w:rFonts w:ascii="Tahoma" w:hAnsi="Tahoma" w:cs="Tahoma"/>
-          <w:lang w:val="fi-FI"/>
-        </w:rPr>
-        <w:t>dilaksanakan</w:t>
-      </w:r>
-      <w:proofErr w:type="spellEnd"/>
-      <w:r>
-        <w:rPr>
-          <w:rFonts w:ascii="Tahoma" w:hAnsi="Tahoma" w:cs="Tahoma"/>
-          <w:lang w:val="fi-FI"/>
-        </w:rPr>
-        <w:t xml:space="preserve"> </w:t>
-      </w:r>
-      <w:proofErr w:type="spellStart"/>
-      <w:r>
-        <w:rPr>
-          <w:rFonts w:ascii="Tahoma" w:hAnsi="Tahoma" w:cs="Tahoma"/>
-          <w:lang w:val="fi-FI"/>
-        </w:rPr>
-        <w:t>sebagaimana</w:t>
-      </w:r>
-      <w:proofErr w:type="spellEnd"/>
-      <w:r>
-        <w:rPr>
-          <w:rFonts w:ascii="Tahoma" w:hAnsi="Tahoma" w:cs="Tahoma"/>
-          <w:lang w:val="fi-FI"/>
-        </w:rPr>
-        <w:t xml:space="preserve"> </w:t>
-      </w:r>
-      <w:proofErr w:type="spellStart"/>
-      <w:r>
-        <w:rPr>
-          <w:rFonts w:ascii="Tahoma" w:hAnsi="Tahoma" w:cs="Tahoma"/>
-          <w:lang w:val="fi-FI"/>
-        </w:rPr>
-        <w:t>mestinya</w:t>
-      </w:r>
-      <w:proofErr w:type="spellEnd"/>
-      <w:r>
-        <w:rPr>
-          <w:rFonts w:ascii="Tahoma" w:hAnsi="Tahoma" w:cs="Tahoma"/>
-          <w:lang w:val="fi-FI"/>
-        </w:rPr>
-        <w:t>.</w:t>
+        <w:t>Demikian untuk dilaksanakan sebagaimana mestinya.</w:t>
       </w:r>
     </w:p>
     <w:p>
@@ -1043,7 +868,7 @@
           <v:imagedata r:id="rId1" o:title=""/>
           <w10:wrap type="topAndBottom"/>
         </v:shape>
-        <o:OLEObject Type="Embed" ProgID="PBrush" ShapeID="_x0000_s2049" DrawAspect="Content" ObjectID="_1309270566" r:id="rId2"/>
+        <o:OLEObject Type="Embed" ProgID="PBrush" ShapeID="_x0000_s2049" DrawAspect="Content" ObjectID="_1309338341" r:id="rId2"/>
       </w:pict>
     </w:r>
     <w:r>
@@ -1052,25 +877,7 @@
         <w:b/>
         <w:sz w:val="20"/>
       </w:rPr>
-      <w:t>PT.  PLN  (</w:t>
-    </w:r>
-    <w:proofErr w:type="spellStart"/>
-    <w:r>
-      <w:rPr>
-        <w:rFonts w:ascii="Tahoma" w:hAnsi="Tahoma"/>
-        <w:b/>
-        <w:sz w:val="20"/>
-      </w:rPr>
-      <w:t>Persero</w:t>
-    </w:r>
-    <w:proofErr w:type="spellEnd"/>
-    <w:r>
-      <w:rPr>
-        <w:rFonts w:ascii="Tahoma" w:hAnsi="Tahoma"/>
-        <w:b/>
-        <w:sz w:val="20"/>
-      </w:rPr>
-      <w:t>)</w:t>
+      <w:t>PT.  PLN  (Persero)</w:t>
     </w:r>
     <w:r>
       <w:rPr>

</xml_diff>